<commit_message>
About page content update
</commit_message>
<xml_diff>
--- a/assets/public/Foreword/documents/Foreword.docx
+++ b/assets/public/Foreword/documents/Foreword.docx
@@ -12,219 +12,732 @@
     </w:p>
     <w:p>
       <w:pPr>
-        <w:pStyle w:val="Title"/>
-      </w:pPr>
+        <w:pStyle w:val="Heading1"/>
+      </w:pPr>
+      <w:r>
+        <w:t xml:space="preserve">About </w:t>
+      </w:r>
+      <w:r>
+        <w:t>COSMATT</w:t>
+      </w:r>
+      <w:r>
+        <w:t xml:space="preserve"> Financial Accounting</w:t>
+      </w:r>
     </w:p>
     <w:p>
       <w:r>
-        <w:t xml:space="preserve">COSMATT is a training course </w:t>
-      </w:r>
-      <w:r>
-        <w:t>focused</w:t>
-      </w:r>
-      <w:r>
-        <w:t xml:space="preserve"> on the sizing of electric servo motors and the associated analysis of servo systems. The name COSMATT is an acronym for </w:t>
-      </w:r>
-      <w:proofErr w:type="spellStart"/>
-      <w:r>
-        <w:t>Compro’s</w:t>
-      </w:r>
-      <w:proofErr w:type="spellEnd"/>
-      <w:r>
-        <w:t xml:space="preserve"> Online Servo Motor Analysis and Training Tool.</w:t>
-      </w:r>
-    </w:p>
-    <w:p/>
-    <w:p>
-      <w:r>
-        <w:t xml:space="preserve">COSMATT is meant for engineers who want to learn the basics of sizing servo motors. It also provides a useful online reference for motion control professionals. The course material covers a range of topics that are essential for understanding how to properly size electric servo motors. The course starts with a chapter on Fundamentals to refresh the key engineering concepts used in servo sizing, including - units, mass &amp; inertia, force &amp; torque, electrical quantities, motion equations, RMS and other basic concepts. It then takes the user through a series of topics that are related to the key aspects of servo sizing. These include Motion Profiles, </w:t>
-      </w:r>
-      <w:proofErr w:type="spellStart"/>
-      <w:r>
-        <w:t>Analysing</w:t>
-      </w:r>
-      <w:proofErr w:type="spellEnd"/>
-      <w:r>
-        <w:t xml:space="preserve"> Rotary and Linear Loads, Servo Motor Selection and Transmission Ratio </w:t>
-      </w:r>
-      <w:proofErr w:type="spellStart"/>
-      <w:r>
-        <w:t>Optimisation</w:t>
-      </w:r>
-      <w:proofErr w:type="spellEnd"/>
-      <w:r>
-        <w:t>.</w:t>
-      </w:r>
-    </w:p>
-    <w:p/>
-    <w:p>
-      <w:r>
-        <w:t xml:space="preserve">The current version of COSMATT is a basic level course. The authors and </w:t>
-      </w:r>
-      <w:proofErr w:type="spellStart"/>
-      <w:r>
-        <w:t>Compro</w:t>
-      </w:r>
-      <w:proofErr w:type="spellEnd"/>
-      <w:r>
-        <w:t xml:space="preserve"> also have plans to create an advanced version of the course, which will address many of the more complex topics associated with servo sizing.</w:t>
-      </w:r>
-    </w:p>
-    <w:p/>
-    <w:p>
-      <w:r>
-        <w:t>The training approach used in COSMATT includes a mix of theory and practice problems, with assessment problems at the end of each chapter (topic). A complete chapter at the end of the course is devoted to application examples, where all the principles taught in earlier chapters are applied to a typical 10 axis production line. The user is first shown how to solve the 10 axes and then asked to test his or her understanding by independently solving a variation of the same 10 axes.</w:t>
-      </w:r>
-    </w:p>
-    <w:p/>
-    <w:p>
-      <w:r>
-        <w:t>The course utilizes the latest software and digital technology, to create a highly interactive state-of-the-art online learning experience. It contains several tools which engage the user and help enhance learning and problem solving, including - a motion profile editor, a torque speed curve tool and an inertia calculator. These online tools create an engaging experience and should help improve the learning experience. COSMATT also makes extensive use of a spreadsheet based tool (</w:t>
-      </w:r>
-      <w:proofErr w:type="spellStart"/>
-      <w:r>
-        <w:t>comproDLS</w:t>
-      </w:r>
-      <w:proofErr w:type="spellEnd"/>
-      <w:r>
-        <w:t xml:space="preserve"> Leonardo) to provide a real life experience in working with spreadsheet based tables and assessment problems.</w:t>
-      </w:r>
-    </w:p>
-    <w:p/>
-    <w:p>
-      <w:r>
-        <w:t>COSMATT includes an elementary online sizing tool to promote self-exploration and experimentation using the concepts learned from the course. While this tool is not intended for full feature sizing it can be used to illustrate the concepts presented in this course. It is recommended that the user first complete the training course before exploring the sizing tool.</w:t>
-      </w:r>
-    </w:p>
-    <w:p/>
-    <w:p>
-      <w:r>
-        <w:t xml:space="preserve">COSMATT has been authored by John </w:t>
-      </w:r>
-      <w:proofErr w:type="spellStart"/>
-      <w:r>
-        <w:t>Durrant</w:t>
-      </w:r>
-      <w:proofErr w:type="spellEnd"/>
-      <w:r>
-        <w:t xml:space="preserve">, Graham Elvis and Roger Brookes. All have many years of experience in the field of motion control and servo sizing, and have worked with </w:t>
-      </w:r>
-      <w:proofErr w:type="spellStart"/>
-      <w:r>
-        <w:t>Compro</w:t>
-      </w:r>
-      <w:proofErr w:type="spellEnd"/>
-      <w:r>
-        <w:t xml:space="preserve"> for over 15 years. It has been my privilege to have been associated with the authors for almost 20 years. I first met the authors when they were working at the Rockwell center of excellence in Crewe, UK. We worked together for many years on Motion Analyzer, Rockwell’s well known servo sizing tool. COSMATT attempts to pass on the many years of knowledge gained by the authors in their professional careers to future generation of engineers involved with motion control.</w:t>
-      </w:r>
-    </w:p>
-    <w:p/>
-    <w:p>
-      <w:r>
-        <w:t xml:space="preserve">COSMATT has been developed by </w:t>
-      </w:r>
-      <w:proofErr w:type="spellStart"/>
-      <w:r>
-        <w:t>Compro</w:t>
-      </w:r>
-      <w:proofErr w:type="spellEnd"/>
-      <w:r>
-        <w:t xml:space="preserve"> Technologies, a company with extensive experience in developing motion control and sizing software solutions. </w:t>
-      </w:r>
-      <w:proofErr w:type="spellStart"/>
-      <w:r>
-        <w:t>Compro’s</w:t>
-      </w:r>
-      <w:proofErr w:type="spellEnd"/>
-      <w:r>
-        <w:t xml:space="preserve"> past clients in the field of sizing and selection software include Rockwell Automation, Danaher Motion (Pacific Scientific, </w:t>
-      </w:r>
-      <w:proofErr w:type="spellStart"/>
-      <w:r>
-        <w:t>Kollmorgen</w:t>
-      </w:r>
-      <w:proofErr w:type="spellEnd"/>
-      <w:r>
-        <w:t xml:space="preserve">, Giddings and Lewis Controls, Warner Electric), Parker Hannifin, Emerson Control Techniques and Thompson Industries (Philips </w:t>
-      </w:r>
-      <w:proofErr w:type="spellStart"/>
-      <w:r>
-        <w:t>Airpax</w:t>
-      </w:r>
-      <w:proofErr w:type="spellEnd"/>
-      <w:r>
-        <w:t xml:space="preserve">). </w:t>
-      </w:r>
-      <w:proofErr w:type="spellStart"/>
-      <w:r>
-        <w:t>Compro</w:t>
-      </w:r>
-      <w:proofErr w:type="spellEnd"/>
-      <w:r>
-        <w:t xml:space="preserve"> also has extensive experience in developing online learning solutions and has recently developed a new learning suite (</w:t>
-      </w:r>
-      <w:proofErr w:type="spellStart"/>
-      <w:r>
-        <w:t>comproDLS</w:t>
-      </w:r>
-      <w:proofErr w:type="spellEnd"/>
-      <w:r>
-        <w:t>) to help publishers create highly effective online digital products.</w:t>
-      </w:r>
-      <w:r>
-        <w:t xml:space="preserve">  </w:t>
+        <w:t xml:space="preserve">COSMATT </w:t>
+      </w:r>
+      <w:r>
+        <w:t xml:space="preserve">Financial Accounting </w:t>
+      </w:r>
+      <w:r>
+        <w:t>is a</w:t>
+      </w:r>
+      <w:r>
+        <w:t xml:space="preserve"> digital first course </w:t>
+      </w:r>
+      <w:r>
+        <w:t xml:space="preserve">on </w:t>
+      </w:r>
+      <w:r>
+        <w:t>the fundamentals of accounting.</w:t>
+      </w:r>
+      <w:r>
+        <w:t xml:space="preserve"> </w:t>
+      </w:r>
+      <w:r>
+        <w:t xml:space="preserve">It utilizes the </w:t>
+      </w:r>
+      <w:r>
+        <w:t xml:space="preserve">latest software and digital technology to create a highly interactive </w:t>
+      </w:r>
+      <w:r>
+        <w:t>online learning experience</w:t>
+      </w:r>
+      <w:r>
+        <w:t xml:space="preserve">. </w:t>
+      </w:r>
+      <w:r>
+        <w:t xml:space="preserve">The course </w:t>
+      </w:r>
+      <w:r>
+        <w:t>is m</w:t>
+      </w:r>
+      <w:r>
+        <w:t>eant for Accounting majors as well students majoring in other disciplines</w:t>
+      </w:r>
+      <w:r>
+        <w:t xml:space="preserve">, </w:t>
+      </w:r>
+      <w:r>
+        <w:t xml:space="preserve">and </w:t>
+      </w:r>
+      <w:r>
+        <w:t xml:space="preserve">uses a mix of theory and practice </w:t>
+      </w:r>
+      <w:r>
+        <w:t xml:space="preserve">to improve the formative aspects of the learning experience. </w:t>
+      </w:r>
+      <w:r>
+        <w:t>Problems for s</w:t>
+      </w:r>
+      <w:r>
+        <w:t>ummative a</w:t>
+      </w:r>
+      <w:r>
+        <w:t xml:space="preserve">ssessment </w:t>
+      </w:r>
+      <w:r>
+        <w:t xml:space="preserve">are </w:t>
+      </w:r>
+      <w:r>
+        <w:t xml:space="preserve">included </w:t>
+      </w:r>
+      <w:r>
+        <w:t>at the end of each chapter</w:t>
+      </w:r>
+      <w:r>
+        <w:t>. In addition</w:t>
+      </w:r>
+      <w:r>
+        <w:t>,</w:t>
+      </w:r>
+      <w:r>
+        <w:t xml:space="preserve"> a </w:t>
+      </w:r>
+      <w:r>
+        <w:t xml:space="preserve">separate chapter is devoted periodically to a comprehensive </w:t>
+      </w:r>
+      <w:r>
+        <w:t>(</w:t>
+      </w:r>
+      <w:r>
+        <w:t>capstone</w:t>
+      </w:r>
+      <w:r>
+        <w:t>)</w:t>
+      </w:r>
+      <w:r>
+        <w:t xml:space="preserve"> problem. </w:t>
       </w:r>
     </w:p>
     <w:p>
       <w:r>
-        <w:t xml:space="preserve">COSMATT has been created using the </w:t>
+        <w:t>COSMATT</w:t>
+      </w:r>
+      <w:r>
+        <w:t xml:space="preserve"> is an </w:t>
+      </w:r>
+      <w:r>
+        <w:t xml:space="preserve">acronym for Compro’s Online </w:t>
+      </w:r>
+      <w:r>
+        <w:t xml:space="preserve">Skill Mastery and </w:t>
+      </w:r>
+      <w:r>
+        <w:t>Training Tool.</w:t>
+      </w:r>
+      <w:r>
+        <w:t xml:space="preserve"> </w:t>
+      </w:r>
+      <w:r>
+        <w:t xml:space="preserve">It </w:t>
+      </w:r>
+      <w:r>
+        <w:t xml:space="preserve">uses </w:t>
+      </w:r>
+      <w:r>
+        <w:t xml:space="preserve">several </w:t>
+      </w:r>
+      <w:r>
+        <w:t xml:space="preserve">state-of-the-art </w:t>
+      </w:r>
+      <w:r>
+        <w:t xml:space="preserve">online </w:t>
+      </w:r>
+      <w:r>
+        <w:t xml:space="preserve">widgets (interactive tools) which </w:t>
+      </w:r>
+      <w:r>
+        <w:t xml:space="preserve">engage the user </w:t>
+      </w:r>
+      <w:r>
+        <w:t xml:space="preserve">and </w:t>
+      </w:r>
+      <w:r>
+        <w:t xml:space="preserve">help </w:t>
+      </w:r>
+      <w:r>
+        <w:t xml:space="preserve">enhance </w:t>
+      </w:r>
+      <w:r>
+        <w:t>learning and problem solving</w:t>
+      </w:r>
+      <w:r>
+        <w:t xml:space="preserve"> skills</w:t>
+      </w:r>
+      <w:r>
+        <w:t>. One such tool</w:t>
+      </w:r>
+      <w:r>
+        <w:t>,</w:t>
+      </w:r>
+      <w:r>
+        <w:t xml:space="preserve"> </w:t>
+      </w:r>
+      <w:r>
+        <w:t xml:space="preserve">used extensively </w:t>
+      </w:r>
+      <w:r>
+        <w:t>and deserving specific mention</w:t>
+      </w:r>
+      <w:r>
+        <w:t>,</w:t>
+      </w:r>
+      <w:r>
+        <w:t xml:space="preserve"> </w:t>
+      </w:r>
+      <w:r>
+        <w:t>is LeonardoDLS</w:t>
+      </w:r>
+      <w:r>
+        <w:t xml:space="preserve">, </w:t>
+      </w:r>
+      <w:r>
+        <w:t xml:space="preserve">which </w:t>
+      </w:r>
+      <w:r>
+        <w:t>provide</w:t>
+      </w:r>
+      <w:r>
+        <w:t>s</w:t>
+      </w:r>
+      <w:r>
+        <w:t xml:space="preserve"> a real life experience in </w:t>
+      </w:r>
+      <w:r>
+        <w:t xml:space="preserve">working with spreadsheet based tables and assessment problems. </w:t>
+      </w:r>
+      <w:r>
+        <w:t>For example</w:t>
+      </w:r>
+      <w:r>
+        <w:t xml:space="preserve">, </w:t>
+      </w:r>
+      <w:r>
+        <w:t xml:space="preserve">there are numerous </w:t>
+      </w:r>
+      <w:r>
+        <w:t xml:space="preserve">in-chapter practice problems </w:t>
+      </w:r>
+      <w:r>
+        <w:t>(“test your understanding”)</w:t>
+      </w:r>
+      <w:r>
+        <w:t xml:space="preserve"> that are </w:t>
+      </w:r>
+      <w:r>
+        <w:t xml:space="preserve">based on </w:t>
+      </w:r>
+      <w:r>
+        <w:t xml:space="preserve">LeonardoDLS to </w:t>
+      </w:r>
+      <w:r>
+        <w:t xml:space="preserve">interactively guide the user </w:t>
+      </w:r>
+      <w:r>
+        <w:t xml:space="preserve">through the learning / solution </w:t>
+      </w:r>
+      <w:r>
+        <w:t>process</w:t>
+      </w:r>
+      <w:r>
+        <w:t>. This help</w:t>
+      </w:r>
+      <w:r>
+        <w:t>s</w:t>
+      </w:r>
+      <w:r>
+        <w:t xml:space="preserve"> improve understanding of </w:t>
+      </w:r>
+      <w:r>
+        <w:t xml:space="preserve">course content and </w:t>
+      </w:r>
+      <w:r>
+        <w:t>learning objective</w:t>
+      </w:r>
+      <w:r>
+        <w:t>s</w:t>
+      </w:r>
+      <w:r>
+        <w:t xml:space="preserve">. </w:t>
+      </w:r>
+      <w:r>
+        <w:t xml:space="preserve">LeonardoDLS also automates the checking of spreadsheet based problems, which can save valuable time for instructors. Further, the full digital nature of COSMATT supports future extensions like personalized problem sets, to further enhance </w:t>
+      </w:r>
+      <w:bookmarkStart w:id="0" w:name="_GoBack"/>
+      <w:bookmarkEnd w:id="0"/>
+      <w:r>
+        <w:t xml:space="preserve">the learning and assessment. </w:t>
+      </w:r>
+    </w:p>
+    <w:p>
+      <w:r>
+        <w:t xml:space="preserve">COSMATT </w:t>
+      </w:r>
+      <w:r>
+        <w:t xml:space="preserve">Financial Accounting </w:t>
+      </w:r>
+      <w:r>
+        <w:t xml:space="preserve">is meant </w:t>
+      </w:r>
+      <w:r>
+        <w:t xml:space="preserve">for </w:t>
+      </w:r>
+      <w:r>
+        <w:t xml:space="preserve">students </w:t>
+      </w:r>
+      <w:r>
+        <w:t xml:space="preserve">who want to learn the basics of </w:t>
+      </w:r>
+      <w:r>
+        <w:t>accounting</w:t>
+      </w:r>
+      <w:r>
+        <w:t xml:space="preserve">. </w:t>
+      </w:r>
+      <w:r>
+        <w:t>It also provide</w:t>
+      </w:r>
+      <w:r>
+        <w:t>s</w:t>
+      </w:r>
+      <w:r>
+        <w:t xml:space="preserve"> </w:t>
+      </w:r>
+      <w:r>
+        <w:t xml:space="preserve">a useful </w:t>
+      </w:r>
+      <w:r>
+        <w:t xml:space="preserve">online </w:t>
+      </w:r>
+      <w:r>
+        <w:t>reference for professionals</w:t>
+      </w:r>
+      <w:r>
+        <w:t xml:space="preserve"> in the field</w:t>
+      </w:r>
+      <w:r>
+        <w:t xml:space="preserve">. </w:t>
+      </w:r>
+      <w:r>
+        <w:t xml:space="preserve">The course material </w:t>
+      </w:r>
+      <w:r>
+        <w:t xml:space="preserve">covers a range of topics that are essential for understanding how to properly </w:t>
+      </w:r>
+      <w:r>
+        <w:t xml:space="preserve">record and interpret accounting activities. </w:t>
+      </w:r>
+      <w:r>
+        <w:t xml:space="preserve">The course starts with a chapter on </w:t>
+      </w:r>
+      <w:r>
+        <w:t xml:space="preserve">Business and Accounting Concepts. It </w:t>
+      </w:r>
+      <w:r>
+        <w:t>describes the relevance of accounts within a business and introduces th</w:t>
+      </w:r>
+      <w:r>
+        <w:t>e important concepts of account types</w:t>
+      </w:r>
+      <w:r>
+        <w:t xml:space="preserve">, accounting equation and </w:t>
+      </w:r>
+      <w:r>
+        <w:t xml:space="preserve">key </w:t>
+      </w:r>
+      <w:r>
+        <w:t xml:space="preserve">accounting transactions. The course </w:t>
+      </w:r>
+      <w:r>
+        <w:t xml:space="preserve">then takes the user through a series of topics </w:t>
+      </w:r>
+      <w:r>
+        <w:t xml:space="preserve">(Chapters 2, 3, 4) </w:t>
+      </w:r>
+      <w:r>
+        <w:t xml:space="preserve">that </w:t>
+      </w:r>
+      <w:r>
+        <w:t xml:space="preserve">describe and teach </w:t>
+      </w:r>
+      <w:r>
+        <w:t xml:space="preserve">various </w:t>
+      </w:r>
+      <w:r>
+        <w:t xml:space="preserve">aspects of </w:t>
+      </w:r>
+      <w:r>
+        <w:t xml:space="preserve">recording accounting transactions and creating the basic books and reports. </w:t>
+      </w:r>
+      <w:r>
+        <w:t xml:space="preserve">These include </w:t>
+      </w:r>
+      <w:r>
+        <w:rPr>
+          <w:i/>
+          <w:color w:val="C00000"/>
+        </w:rPr>
+        <w:t>……</w:t>
+      </w:r>
+      <w:proofErr w:type="gramStart"/>
+      <w:r>
+        <w:rPr>
+          <w:i/>
+          <w:color w:val="C00000"/>
+        </w:rPr>
+        <w:t>….(</w:t>
+      </w:r>
+      <w:proofErr w:type="gramEnd"/>
+      <w:r>
+        <w:rPr>
+          <w:i/>
+          <w:color w:val="C00000"/>
+        </w:rPr>
+        <w:t xml:space="preserve">to add some details of </w:t>
       </w:r>
       <w:proofErr w:type="spellStart"/>
       <w:r>
-        <w:t>comproDLS</w:t>
+        <w:rPr>
+          <w:i/>
+          <w:color w:val="C00000"/>
+        </w:rPr>
+        <w:t>Ch</w:t>
       </w:r>
       <w:proofErr w:type="spellEnd"/>
       <w:r>
-        <w:t xml:space="preserve"> learning </w:t>
+        <w:rPr>
+          <w:i/>
+          <w:color w:val="C00000"/>
+        </w:rPr>
+        <w:t xml:space="preserve"> 2-4 topics)</w:t>
+      </w:r>
+      <w:r>
+        <w:t>.</w:t>
+      </w:r>
+      <w:r>
+        <w:t xml:space="preserve"> </w:t>
+      </w:r>
+      <w:r>
+        <w:t>This is followed by a separate chapter (</w:t>
+      </w:r>
+      <w:r>
+        <w:t xml:space="preserve">Ch. </w:t>
+      </w:r>
+      <w:r>
+        <w:t>5) devoted to a comprehensive (capstone</w:t>
+      </w:r>
+      <w:r>
+        <w:t>)</w:t>
+      </w:r>
+      <w:r>
+        <w:t xml:space="preserve"> problem covering Chapters 2-4. The second half of the course covers …</w:t>
+      </w:r>
+      <w:proofErr w:type="gramStart"/>
+      <w:r>
+        <w:t>…..</w:t>
+      </w:r>
+      <w:proofErr w:type="gramEnd"/>
+      <w:r>
+        <w:rPr>
+          <w:i/>
+          <w:color w:val="C00000"/>
+        </w:rPr>
+        <w:t xml:space="preserve">(to add some details of </w:t>
+      </w:r>
+      <w:proofErr w:type="spellStart"/>
+      <w:r>
+        <w:rPr>
+          <w:i/>
+          <w:color w:val="C00000"/>
+        </w:rPr>
+        <w:t>Ch</w:t>
+      </w:r>
+      <w:proofErr w:type="spellEnd"/>
+      <w:r>
+        <w:rPr>
+          <w:i/>
+          <w:color w:val="C00000"/>
+        </w:rPr>
+        <w:t xml:space="preserve"> </w:t>
+      </w:r>
+      <w:r>
+        <w:rPr>
+          <w:i/>
+          <w:color w:val="C00000"/>
+        </w:rPr>
+        <w:t>7-13</w:t>
+      </w:r>
+      <w:r>
+        <w:rPr>
+          <w:i/>
+          <w:color w:val="C00000"/>
+        </w:rPr>
+        <w:t xml:space="preserve"> topics)</w:t>
+      </w:r>
+      <w:r>
+        <w:t xml:space="preserve"> </w:t>
+      </w:r>
+    </w:p>
+    <w:p>
+      <w:r>
+        <w:t xml:space="preserve">COSMATT </w:t>
+      </w:r>
+      <w:r>
+        <w:t xml:space="preserve">Financial Accounting </w:t>
+      </w:r>
+      <w:r>
+        <w:t xml:space="preserve">is a basic level course. </w:t>
+      </w:r>
+      <w:r>
+        <w:t xml:space="preserve">The authors and </w:t>
+      </w:r>
+      <w:r>
+        <w:t xml:space="preserve">Compro also </w:t>
+      </w:r>
+      <w:r>
+        <w:t xml:space="preserve">have </w:t>
+      </w:r>
+      <w:r>
+        <w:t>plans to create</w:t>
+      </w:r>
+      <w:r>
+        <w:t xml:space="preserve"> </w:t>
+      </w:r>
+      <w:r>
+        <w:t xml:space="preserve">intermediate </w:t>
+      </w:r>
+      <w:r>
+        <w:t xml:space="preserve">and </w:t>
+      </w:r>
+      <w:r>
+        <w:t xml:space="preserve">advanced </w:t>
+      </w:r>
+      <w:r>
+        <w:t>v</w:t>
+      </w:r>
+      <w:r>
+        <w:t>ersion</w:t>
+      </w:r>
+      <w:r>
+        <w:t>s</w:t>
+      </w:r>
+      <w:r>
+        <w:t xml:space="preserve"> of the course</w:t>
+      </w:r>
+      <w:r>
+        <w:t xml:space="preserve">, which will address </w:t>
+      </w:r>
+      <w:r>
+        <w:t xml:space="preserve">some of the </w:t>
+      </w:r>
+      <w:r>
+        <w:t xml:space="preserve">more </w:t>
+      </w:r>
+      <w:r>
+        <w:t xml:space="preserve">advanced </w:t>
+      </w:r>
+      <w:r>
+        <w:t xml:space="preserve">topics associated with </w:t>
+      </w:r>
+      <w:r>
+        <w:t xml:space="preserve">accounting. </w:t>
+      </w:r>
+    </w:p>
+    <w:p>
+      <w:r>
+        <w:lastRenderedPageBreak/>
+        <w:t xml:space="preserve">COSMATT </w:t>
+      </w:r>
+      <w:r>
+        <w:t xml:space="preserve">Financial Accounting </w:t>
+      </w:r>
+      <w:r>
+        <w:t>has been authored</w:t>
+      </w:r>
+      <w:r>
+        <w:t xml:space="preserve"> </w:t>
+      </w:r>
+      <w:r>
+        <w:t xml:space="preserve">by </w:t>
+      </w:r>
+      <w:r>
+        <w:t>Christine Jonick</w:t>
+      </w:r>
+      <w:r>
+        <w:t xml:space="preserve">, </w:t>
+      </w:r>
+      <w:r>
+        <w:t xml:space="preserve">Mallika Singh </w:t>
+      </w:r>
+      <w:r>
+        <w:t xml:space="preserve">and </w:t>
+      </w:r>
+      <w:r>
+        <w:t>Jasneet Kaur</w:t>
+      </w:r>
+      <w:r>
+        <w:t xml:space="preserve">. All have many years of experience in </w:t>
+      </w:r>
+      <w:r>
+        <w:t xml:space="preserve">their respective </w:t>
+      </w:r>
+      <w:r>
+        <w:t>field</w:t>
+      </w:r>
+      <w:r>
+        <w:t>s</w:t>
+      </w:r>
+      <w:r>
+        <w:t xml:space="preserve">, and </w:t>
+      </w:r>
+      <w:r>
+        <w:t xml:space="preserve">bring together </w:t>
+      </w:r>
+      <w:r>
+        <w:t xml:space="preserve">a </w:t>
+      </w:r>
+      <w:r>
+        <w:t>mix of academic, business and technical knowledge. Together</w:t>
+      </w:r>
+      <w:r>
+        <w:t>,</w:t>
+      </w:r>
+      <w:r>
+        <w:t xml:space="preserve"> they have attempted to </w:t>
+      </w:r>
+      <w:r>
+        <w:t xml:space="preserve">create a new approach for teaching </w:t>
+      </w:r>
+      <w:r>
+        <w:t xml:space="preserve">fundamentals of accounting </w:t>
+      </w:r>
+      <w:r>
+        <w:t xml:space="preserve">using </w:t>
+      </w:r>
+      <w:r>
+        <w:t xml:space="preserve">a state-of-the-art digital learning experience. </w:t>
+      </w:r>
+    </w:p>
+    <w:p>
+      <w:r>
+        <w:t xml:space="preserve">The course </w:t>
+      </w:r>
+      <w:r>
+        <w:t xml:space="preserve">has been developed by Compro Technologies, a company with extensive experience in developing </w:t>
+      </w:r>
+      <w:r>
+        <w:t xml:space="preserve">online </w:t>
+      </w:r>
+      <w:r>
+        <w:t>learning solutions</w:t>
+      </w:r>
+      <w:r>
+        <w:t>.</w:t>
+      </w:r>
+      <w:r>
+        <w:t xml:space="preserve"> </w:t>
+      </w:r>
+      <w:r>
+        <w:t xml:space="preserve">Compro has recently developed a new </w:t>
+      </w:r>
+      <w:r>
+        <w:t xml:space="preserve">learning </w:t>
       </w:r>
       <w:r>
         <w:t xml:space="preserve">suite </w:t>
       </w:r>
       <w:r>
-        <w:t>and offers numerous customization options for manufacturers w</w:t>
-      </w:r>
-      <w:r>
-        <w:t xml:space="preserve">ho wish to adopt it for their training needs. The customizations include branding, manufacturer specific product (motor) data, customized content, class management tools and authoring tools. </w:t>
-      </w:r>
-      <w:proofErr w:type="spellStart"/>
-      <w:r>
-        <w:t>Compro</w:t>
-      </w:r>
-      <w:proofErr w:type="spellEnd"/>
-      <w:r>
-        <w:t xml:space="preserve"> also invites inquiries from manufacturers who may wish </w:t>
+        <w:t xml:space="preserve">(comproDLS) to help publishers </w:t>
+      </w:r>
+      <w:r>
+        <w:t xml:space="preserve">and educators </w:t>
+      </w:r>
+      <w:r>
+        <w:t xml:space="preserve">create highly effective online digital </w:t>
+      </w:r>
+      <w:r>
+        <w:t>products</w:t>
+      </w:r>
+      <w:r>
+        <w:t xml:space="preserve">.  </w:t>
+      </w:r>
+    </w:p>
+    <w:p>
+      <w:r>
+        <w:t xml:space="preserve">COSMATT </w:t>
+      </w:r>
+      <w:r>
+        <w:t xml:space="preserve">Financial Accounting </w:t>
+      </w:r>
+      <w:r>
+        <w:t xml:space="preserve">has been created using the </w:t>
+      </w:r>
+      <w:r>
+        <w:t xml:space="preserve">COSMATT courseware tool which is powered by the </w:t>
+      </w:r>
+      <w:r>
+        <w:t xml:space="preserve">comproDLS learning </w:t>
+      </w:r>
+      <w:r>
+        <w:t>suite</w:t>
+      </w:r>
+      <w:r>
+        <w:t xml:space="preserve">. It </w:t>
+      </w:r>
+      <w:r>
+        <w:t xml:space="preserve">offers numerous customization options for </w:t>
+      </w:r>
+      <w:r>
+        <w:t xml:space="preserve">publishers and institutions </w:t>
+      </w:r>
+      <w:r>
+        <w:t>w</w:t>
+      </w:r>
+      <w:r>
+        <w:t xml:space="preserve">ho wish to adopt it for their needs. The customizations include branding, </w:t>
+      </w:r>
+      <w:r>
+        <w:t xml:space="preserve">user/institution </w:t>
+      </w:r>
+      <w:r>
+        <w:t xml:space="preserve">specific data, customized content, class management tools and authoring tools. </w:t>
+      </w:r>
+      <w:r>
+        <w:t xml:space="preserve">Compro also invites inquiries from </w:t>
+      </w:r>
+      <w:r>
+        <w:t xml:space="preserve">publishers/institutions </w:t>
+      </w:r>
+      <w:r>
+        <w:t xml:space="preserve">who may wish </w:t>
       </w:r>
       <w:r>
         <w:t xml:space="preserve">to use </w:t>
       </w:r>
-      <w:proofErr w:type="spellStart"/>
-      <w:r>
-        <w:t>comproDLS</w:t>
-      </w:r>
-      <w:proofErr w:type="spellEnd"/>
-      <w:r>
-        <w:t xml:space="preserve"> product suite to develop high quality digital solutions related to </w:t>
-      </w:r>
-      <w:r>
-        <w:t xml:space="preserve">other training needs. Please contact </w:t>
-      </w:r>
-      <w:proofErr w:type="spellStart"/>
-      <w:r>
-        <w:t>Compro</w:t>
-      </w:r>
-      <w:proofErr w:type="spellEnd"/>
-      <w:r>
-        <w:t xml:space="preserve"> for additional information (</w:t>
+      <w:r>
+        <w:t xml:space="preserve">comproDLS product suite to develop high quality digital solutions related to </w:t>
+      </w:r>
+      <w:r>
+        <w:t xml:space="preserve">other </w:t>
+      </w:r>
+      <w:r>
+        <w:t>subjects</w:t>
+      </w:r>
+      <w:r>
+        <w:t>. Please contact Compro for additional information (</w:t>
       </w:r>
       <w:hyperlink r:id="rId11" w:history="1">
         <w:r>
@@ -242,53 +755,49 @@
       <w:pPr>
         <w:spacing w:after="0" w:line="240" w:lineRule="auto"/>
         <w:rPr>
-          <w:rFonts w:ascii="&amp;quot" w:eastAsia="Times New Roman" w:hAnsi="&amp;quot" w:cs="Times New Roman"/>
+          <w:rFonts w:eastAsia="Times New Roman" w:cstheme="minorHAnsi"/>
           <w:color w:val="434343"/>
           <w:lang w:eastAsia="en-GB"/>
         </w:rPr>
       </w:pPr>
       <w:r>
         <w:rPr>
-          <w:rFonts w:ascii="&amp;quot" w:eastAsia="Times New Roman" w:hAnsi="&amp;quot" w:cs="Times New Roman"/>
+          <w:rFonts w:eastAsia="Times New Roman" w:cstheme="minorHAnsi"/>
           <w:color w:val="434343"/>
           <w:lang w:eastAsia="en-GB"/>
         </w:rPr>
-        <w:t xml:space="preserve">User feedback and comments are important and most welcome. They will help guide the authors to evolve the course make it more relevant. </w:t>
-      </w:r>
-    </w:p>
-    <w:p>
-      <w:pPr>
-        <w:spacing w:after="0" w:line="240" w:lineRule="auto"/>
+        <w:t xml:space="preserve">Student and instructor </w:t>
+      </w:r>
+      <w:r>
         <w:rPr>
-          <w:rFonts w:ascii="&amp;quot" w:eastAsia="Times New Roman" w:hAnsi="&amp;quot" w:cs="Times New Roman"/>
+          <w:rFonts w:eastAsia="Times New Roman" w:cstheme="minorHAnsi"/>
           <w:color w:val="434343"/>
           <w:lang w:eastAsia="en-GB"/>
         </w:rPr>
-      </w:pPr>
-    </w:p>
-    <w:p>
-      <w:pPr>
-        <w:spacing w:after="0" w:line="240" w:lineRule="auto"/>
+        <w:t xml:space="preserve">feedback and comments are important and most welcome. They will help guide the authors to evolve the course </w:t>
+      </w:r>
+      <w:r>
         <w:rPr>
-          <w:rFonts w:ascii="&amp;quot" w:eastAsia="Times New Roman" w:hAnsi="&amp;quot" w:cs="Times New Roman"/>
+          <w:rFonts w:eastAsia="Times New Roman" w:cstheme="minorHAnsi"/>
           <w:color w:val="434343"/>
           <w:lang w:eastAsia="en-GB"/>
         </w:rPr>
-      </w:pPr>
+        <w:t xml:space="preserve">and </w:t>
+      </w:r>
       <w:r>
         <w:rPr>
-          <w:rFonts w:ascii="&amp;quot" w:eastAsia="Times New Roman" w:hAnsi="&amp;quot" w:cs="Times New Roman"/>
+          <w:rFonts w:eastAsia="Times New Roman" w:cstheme="minorHAnsi"/>
           <w:color w:val="434343"/>
           <w:lang w:eastAsia="en-GB"/>
         </w:rPr>
-        <w:t>Happy sizing.</w:t>
+        <w:t xml:space="preserve">make it more relevant. </w:t>
       </w:r>
     </w:p>
     <w:p>
       <w:pPr>
         <w:spacing w:after="0" w:line="240" w:lineRule="auto"/>
         <w:rPr>
-          <w:rFonts w:ascii="&amp;quot" w:eastAsia="Times New Roman" w:hAnsi="&amp;quot" w:cs="Times New Roman"/>
+          <w:rFonts w:eastAsia="Times New Roman" w:cstheme="minorHAnsi"/>
           <w:color w:val="434343"/>
           <w:lang w:eastAsia="en-GB"/>
         </w:rPr>
@@ -296,50 +805,51 @@
     </w:p>
     <w:p>
       <w:pPr>
-        <w:spacing w:after="0" w:line="240" w:lineRule="auto"/>
-        <w:rPr>
-          <w:b/>
-        </w:rPr>
-      </w:pPr>
-      <w:r>
-        <w:rPr>
-          <w:b/>
-        </w:rPr>
-        <w:t xml:space="preserve">Dr. </w:t>
-      </w:r>
-      <w:proofErr w:type="spellStart"/>
-      <w:r>
-        <w:rPr>
-          <w:b/>
-        </w:rPr>
-        <w:t>Gurdial</w:t>
-      </w:r>
-      <w:proofErr w:type="spellEnd"/>
-      <w:r>
-        <w:rPr>
-          <w:b/>
-        </w:rPr>
-        <w:t xml:space="preserve"> Singh</w:t>
+        <w:spacing w:after="0"/>
+      </w:pPr>
+      <w:r>
+        <w:t>We</w:t>
+      </w:r>
+      <w:r>
+        <w:t xml:space="preserve"> hope you enjoy this course.</w:t>
       </w:r>
     </w:p>
     <w:p>
       <w:pPr>
-        <w:spacing w:after="0" w:line="240" w:lineRule="auto"/>
+        <w:spacing w:after="0"/>
+      </w:pPr>
+    </w:p>
+    <w:p>
+      <w:pPr>
+        <w:spacing w:after="0"/>
+      </w:pPr>
+      <w:r>
+        <w:t>Dr. Gurdial Singh</w:t>
+      </w:r>
+    </w:p>
+    <w:p>
+      <w:pPr>
+        <w:spacing w:after="0"/>
+        <w:rPr>
+          <w:i/>
+        </w:rPr>
       </w:pPr>
       <w:hyperlink r:id="rId12" w:history="1">
         <w:r>
           <w:rPr>
             <w:rStyle w:val="Hyperlink"/>
+            <w:i/>
           </w:rPr>
           <w:t>gsingh@comprotechnologies.com</w:t>
         </w:r>
       </w:hyperlink>
-      <w:bookmarkStart w:id="0" w:name="_GoBack"/>
-      <w:bookmarkEnd w:id="0"/>
     </w:p>
     <w:p>
       <w:pPr>
         <w:spacing w:after="0"/>
+        <w:rPr>
+          <w:i/>
+        </w:rPr>
       </w:pPr>
     </w:p>
     <w:sectPr>
@@ -1539,8 +2049,8 @@
     <w:lsdException w:name="Block Text" w:semiHidden="1" w:unhideWhenUsed="1"/>
     <w:lsdException w:name="Hyperlink" w:semiHidden="1" w:unhideWhenUsed="1"/>
     <w:lsdException w:name="FollowedHyperlink" w:semiHidden="1" w:unhideWhenUsed="1"/>
-    <w:lsdException w:name="Strong" w:semiHidden="1" w:uiPriority="22" w:unhideWhenUsed="1" w:qFormat="1"/>
-    <w:lsdException w:name="Emphasis" w:semiHidden="1" w:uiPriority="20" w:unhideWhenUsed="1" w:qFormat="1"/>
+    <w:lsdException w:name="Strong" w:uiPriority="22" w:qFormat="1"/>
+    <w:lsdException w:name="Emphasis" w:uiPriority="20" w:qFormat="1"/>
     <w:lsdException w:name="Document Map" w:semiHidden="1" w:unhideWhenUsed="1"/>
     <w:lsdException w:name="Plain Text" w:semiHidden="1" w:unhideWhenUsed="1"/>
     <w:lsdException w:name="E-mail Signature" w:semiHidden="1" w:unhideWhenUsed="1"/>
@@ -1631,9 +2141,9 @@
     <w:lsdException w:name="Medium Shading 2 Accent 1" w:uiPriority="64"/>
     <w:lsdException w:name="Medium List 1 Accent 1" w:uiPriority="65"/>
     <w:lsdException w:name="Revision" w:semiHidden="1"/>
-    <w:lsdException w:name="List Paragraph" w:semiHidden="1" w:uiPriority="34" w:unhideWhenUsed="1" w:qFormat="1"/>
-    <w:lsdException w:name="Quote" w:semiHidden="1" w:uiPriority="29" w:unhideWhenUsed="1" w:qFormat="1"/>
-    <w:lsdException w:name="Intense Quote" w:semiHidden="1" w:uiPriority="30" w:unhideWhenUsed="1"/>
+    <w:lsdException w:name="List Paragraph" w:uiPriority="34" w:qFormat="1"/>
+    <w:lsdException w:name="Quote" w:uiPriority="29" w:qFormat="1"/>
+    <w:lsdException w:name="Intense Quote" w:uiPriority="30"/>
     <w:lsdException w:name="Medium List 2 Accent 1" w:uiPriority="66"/>
     <w:lsdException w:name="Medium Grid 1 Accent 1" w:uiPriority="67"/>
     <w:lsdException w:name="Medium Grid 2 Accent 1" w:uiPriority="68"/>
@@ -1712,11 +2222,11 @@
     <w:lsdException w:name="Colorful Shading Accent 6" w:uiPriority="71"/>
     <w:lsdException w:name="Colorful List Accent 6" w:uiPriority="72"/>
     <w:lsdException w:name="Colorful Grid Accent 6" w:uiPriority="73"/>
-    <w:lsdException w:name="Subtle Emphasis" w:semiHidden="1" w:uiPriority="19" w:unhideWhenUsed="1" w:qFormat="1"/>
-    <w:lsdException w:name="Intense Emphasis" w:semiHidden="1" w:uiPriority="21" w:unhideWhenUsed="1" w:qFormat="1"/>
-    <w:lsdException w:name="Subtle Reference" w:semiHidden="1" w:uiPriority="31" w:unhideWhenUsed="1" w:qFormat="1"/>
-    <w:lsdException w:name="Intense Reference" w:semiHidden="1" w:uiPriority="32" w:unhideWhenUsed="1" w:qFormat="1"/>
-    <w:lsdException w:name="Book Title" w:semiHidden="1" w:uiPriority="33" w:unhideWhenUsed="1" w:qFormat="1"/>
+    <w:lsdException w:name="Subtle Emphasis" w:uiPriority="19" w:qFormat="1"/>
+    <w:lsdException w:name="Intense Emphasis" w:uiPriority="21" w:qFormat="1"/>
+    <w:lsdException w:name="Subtle Reference" w:uiPriority="31" w:qFormat="1"/>
+    <w:lsdException w:name="Intense Reference" w:uiPriority="32" w:qFormat="1"/>
+    <w:lsdException w:name="Book Title" w:uiPriority="33" w:qFormat="1"/>
     <w:lsdException w:name="Bibliography" w:semiHidden="1" w:uiPriority="37" w:unhideWhenUsed="1"/>
     <w:lsdException w:name="TOC Heading" w:semiHidden="1" w:uiPriority="39" w:unhideWhenUsed="1" w:qFormat="1"/>
     <w:lsdException w:name="Plain Table 1" w:uiPriority="41"/>
@@ -2787,6 +3297,20 @@
       <w:smallCaps/>
       <w:color w:val="B35E06" w:themeColor="accent1" w:themeShade="BF"/>
       <w:spacing w:val="5"/>
+    </w:rPr>
+  </w:style>
+  <w:style w:type="paragraph" w:styleId="Revision">
+    <w:name w:val="Revision"/>
+    <w:hidden/>
+    <w:uiPriority w:val="99"/>
+    <w:semiHidden/>
+    <w:rsid w:val="001F6F09"/>
+    <w:pPr>
+      <w:spacing w:after="0" w:line="240" w:lineRule="auto"/>
+    </w:pPr>
+    <w:rPr>
+      <w:sz w:val="24"/>
+      <w:szCs w:val="24"/>
     </w:rPr>
   </w:style>
 </w:styles>
@@ -4269,7 +4793,7 @@
 </file>
 
 <file path=customXml/itemProps4.xml><?xml version="1.0" encoding="utf-8"?>
-<ds:datastoreItem xmlns:ds="http://schemas.openxmlformats.org/officeDocument/2006/customXml" ds:itemID="{DC4E99A4-823B-4BAC-82DD-3E3CDE1F6257}">
+<ds:datastoreItem xmlns:ds="http://schemas.openxmlformats.org/officeDocument/2006/customXml" ds:itemID="{354D99D0-216F-46A2-8484-01ACB9A045A5}">
   <ds:schemaRefs>
     <ds:schemaRef ds:uri="http://schemas.openxmlformats.org/officeDocument/2006/bibliography"/>
   </ds:schemaRefs>

</xml_diff>